<commit_message>
sửa lỗi, cập nhật
</commit_message>
<xml_diff>
--- a/[Mẫu] Quản lý thiết bị/ThietKeDuLieu/CaNhan/[1560177]_TKDL.docx
+++ b/[Mẫu] Quản lý thiết bị/ThietKeDuLieu/CaNhan/[1560177]_TKDL.docx
@@ -429,7 +429,7 @@
               <w:pStyle w:val="MyTable"/>
             </w:pPr>
             <w:r>
-              <w:t>bool</w:t>
+              <w:t>True or false</w:t>
             </w:r>
           </w:p>
         </w:tc>
@@ -506,7 +506,7 @@
               <w:pStyle w:val="MyTable"/>
             </w:pPr>
             <w:r>
-              <w:t>Bool</w:t>
+              <w:t>True or false</w:t>
             </w:r>
           </w:p>
         </w:tc>
@@ -560,7 +560,7 @@
               <w:pStyle w:val="MyTable"/>
             </w:pPr>
             <w:r>
-              <w:t>Chuyên ngành</w:t>
+              <w:t>ChuyenNganh</w:t>
             </w:r>
           </w:p>
         </w:tc>
@@ -637,7 +637,7 @@
               <w:pStyle w:val="MyTable"/>
             </w:pPr>
             <w:r>
-              <w:t>Cơ sở</w:t>
+              <w:t>Coso</w:t>
             </w:r>
           </w:p>
         </w:tc>
@@ -686,8 +686,19 @@
               <w:pStyle w:val="MyTable"/>
             </w:pPr>
             <w:r>
-              <w:t>cơ sờ hoạt đông chính của bô môn</w:t>
-            </w:r>
+              <w:t>cơ s</w:t>
+            </w:r>
+            <w:r>
+              <w:t>ở</w:t>
+            </w:r>
+            <w:r>
+              <w:t xml:space="preserve"> hoạt đông chính củ</w:t>
+            </w:r>
+            <w:r>
+              <w:t>a bộ môn</w:t>
+            </w:r>
+            <w:bookmarkStart w:id="0" w:name="_GoBack"/>
+            <w:bookmarkEnd w:id="0"/>
           </w:p>
         </w:tc>
       </w:tr>
@@ -766,12 +777,7 @@
               <w:pStyle w:val="MyTable"/>
             </w:pPr>
             <w:r>
-              <w:t>Bộ môn th</w:t>
-            </w:r>
-            <w:bookmarkStart w:id="0" w:name="_GoBack"/>
-            <w:bookmarkEnd w:id="0"/>
-            <w:r>
-              <w:t>uôc khoa nào</w:t>
+              <w:t>Bộ môn thuôc khoa nào</w:t>
             </w:r>
           </w:p>
         </w:tc>

</xml_diff>